<commit_message>
Added code algorithm block scheme
</commit_message>
<xml_diff>
--- a/Documentation/KR_EUIU_Iliyan_Antov_101220020.docx
+++ b/Documentation/KR_EUIU_Iliyan_Antov_101220020.docx
@@ -23487,17 +23487,7 @@
           <w:szCs w:val="28"/>
           <w:lang w:val="bg-BG"/>
         </w:rPr>
-        <w:t>.</w:t>
-      </w:r>
-      <w:r>
-        <w:rPr>
-          <w:rFonts w:ascii="Times New Roman" w:eastAsia="Times New Roman" w:hAnsi="Times New Roman" w:cs="Times New Roman"/>
-          <w:b/>
-          <w:sz w:val="28"/>
-          <w:szCs w:val="28"/>
-          <w:lang w:val="bg-BG"/>
-        </w:rPr>
-        <w:t>4</w:t>
+        <w:t>.4</w:t>
       </w:r>
       <w:r>
         <w:rPr>
@@ -23592,17 +23582,7 @@
           <w:szCs w:val="28"/>
           <w:lang w:val="bg-BG"/>
         </w:rPr>
-        <w:t>4</w:t>
-      </w:r>
-      <w:r>
-        <w:rPr>
-          <w:rFonts w:ascii="Times New Roman" w:eastAsia="Times New Roman" w:hAnsi="Times New Roman" w:cs="Times New Roman"/>
-          <w:bCs/>
-          <w:sz w:val="28"/>
-          <w:szCs w:val="28"/>
-          <w:lang w:val="bg-BG"/>
-        </w:rPr>
-        <w:t>. е показана принципната електрическа схема на блока</w:t>
+        <w:t>4. е показана принципната електрическа схема на блока</w:t>
       </w:r>
       <w:r>
         <w:rPr>
@@ -24319,17 +24299,7 @@
           <w:szCs w:val="28"/>
           <w:lang w:val="bg-BG"/>
         </w:rPr>
-        <w:t>но</w:t>
-      </w:r>
-      <w:r>
-        <w:rPr>
-          <w:rFonts w:ascii="Times New Roman" w:eastAsia="Times New Roman" w:hAnsi="Times New Roman" w:cs="Times New Roman"/>
-          <w:bCs/>
-          <w:sz w:val="28"/>
-          <w:szCs w:val="28"/>
-          <w:lang w:val="bg-BG"/>
-        </w:rPr>
-        <w:t xml:space="preserve"> съществуват и такива със </w:t>
+        <w:t xml:space="preserve">но съществуват и такива със </w:t>
       </w:r>
       <w:r>
         <w:rPr>
@@ -24705,27 +24675,7 @@
           <w:szCs w:val="28"/>
           <w:lang w:val="bg-BG"/>
         </w:rPr>
-        <w:t>Тогава</w:t>
-      </w:r>
-      <w:r>
-        <w:rPr>
-          <w:rFonts w:ascii="Times New Roman" w:eastAsia="Times New Roman" w:hAnsi="Times New Roman" w:cs="Times New Roman"/>
-          <w:bCs/>
-          <w:sz w:val="28"/>
-          <w:szCs w:val="28"/>
-          <w:lang w:val="bg-BG"/>
-        </w:rPr>
-        <w:t xml:space="preserve"> ограничителният резистор е</w:t>
-      </w:r>
-      <w:r>
-        <w:rPr>
-          <w:rFonts w:ascii="Times New Roman" w:eastAsia="Times New Roman" w:hAnsi="Times New Roman" w:cs="Times New Roman"/>
-          <w:bCs/>
-          <w:sz w:val="28"/>
-          <w:szCs w:val="28"/>
-          <w:lang w:val="bg-BG"/>
-        </w:rPr>
-        <w:t>:</w:t>
+        <w:t>Тогава ограничителният резистор е:</w:t>
       </w:r>
     </w:p>
     <w:p>
@@ -25034,16 +24984,7 @@
                   <w:szCs w:val="28"/>
                   <w:lang w:val="bg-BG"/>
                 </w:rPr>
-                <m:t>2</m:t>
-              </m:r>
-              <m:r>
-                <w:rPr>
-                  <w:rFonts w:ascii="Cambria Math" w:eastAsia="Times New Roman" w:hAnsi="Cambria Math" w:cs="Times New Roman"/>
-                  <w:sz w:val="28"/>
-                  <w:szCs w:val="28"/>
-                  <w:lang w:val="bg-BG"/>
-                </w:rPr>
-                <m:t xml:space="preserve"> . </m:t>
+                <m:t xml:space="preserve">2 . </m:t>
               </m:r>
               <m:sSup>
                 <m:sSupPr>
@@ -25090,34 +25031,7 @@
               <w:szCs w:val="28"/>
               <w:lang w:val="bg-BG"/>
             </w:rPr>
-            <m:t>-</m:t>
-          </m:r>
-          <m:r>
-            <w:rPr>
-              <w:rFonts w:ascii="Cambria Math" w:eastAsia="Times New Roman" w:hAnsi="Cambria Math" w:cs="Times New Roman"/>
-              <w:sz w:val="28"/>
-              <w:szCs w:val="28"/>
-              <w:lang w:val="bg-BG"/>
-            </w:rPr>
-            <m:t>8≈</m:t>
-          </m:r>
-          <m:r>
-            <w:rPr>
-              <w:rFonts w:ascii="Cambria Math" w:eastAsia="Times New Roman" w:hAnsi="Cambria Math" w:cs="Times New Roman"/>
-              <w:sz w:val="28"/>
-              <w:szCs w:val="28"/>
-              <w:lang w:val="bg-BG"/>
-            </w:rPr>
-            <m:t>1,5</m:t>
-          </m:r>
-          <m:r>
-            <w:rPr>
-              <w:rFonts w:ascii="Cambria Math" w:eastAsia="Times New Roman" w:hAnsi="Cambria Math" w:cs="Times New Roman"/>
-              <w:sz w:val="28"/>
-              <w:szCs w:val="28"/>
-              <w:lang w:val="bg-BG"/>
-            </w:rPr>
-            <m:t>k</m:t>
+            <m:t>-8≈1,5k</m:t>
           </m:r>
           <m:r>
             <m:rPr>
@@ -26358,17 +26272,7 @@
           <w:szCs w:val="28"/>
           <w:lang w:val="bg-BG"/>
         </w:rPr>
-        <w:t xml:space="preserve">. За целите на проекта ниво от </w:t>
-      </w:r>
-      <w:r>
-        <w:rPr>
-          <w:rFonts w:ascii="Times New Roman" w:eastAsia="Times New Roman" w:hAnsi="Times New Roman" w:cs="Times New Roman"/>
-          <w:bCs/>
-          <w:sz w:val="28"/>
-          <w:szCs w:val="28"/>
-          <w:lang w:val="bg-BG"/>
-        </w:rPr>
-        <w:t xml:space="preserve">80 </w:t>
+        <w:t xml:space="preserve">. За целите на проекта ниво от 80 </w:t>
       </w:r>
       <w:r>
         <w:rPr>
@@ -26398,17 +26302,7 @@
           <w:szCs w:val="28"/>
           <w:lang w:val="en-US"/>
         </w:rPr>
-        <w:t>SPL</w:t>
-      </w:r>
-      <w:r>
-        <w:rPr>
-          <w:rFonts w:ascii="Times New Roman" w:eastAsia="Times New Roman" w:hAnsi="Times New Roman" w:cs="Times New Roman"/>
-          <w:bCs/>
-          <w:sz w:val="28"/>
-          <w:szCs w:val="28"/>
-          <w:lang w:val="en-US"/>
-        </w:rPr>
-        <w:t xml:space="preserve"> </w:t>
+        <w:t xml:space="preserve">SPL </w:t>
       </w:r>
       <w:r>
         <w:rPr>
@@ -26477,17 +26371,7 @@
           <w:szCs w:val="28"/>
           <w:lang w:val="bg-BG"/>
         </w:rPr>
-        <w:t>като променлив резистор</w:t>
-      </w:r>
-      <w:r>
-        <w:rPr>
-          <w:rFonts w:ascii="Times New Roman" w:eastAsia="Times New Roman" w:hAnsi="Times New Roman" w:cs="Times New Roman"/>
-          <w:bCs/>
-          <w:sz w:val="28"/>
-          <w:szCs w:val="28"/>
-          <w:lang w:val="bg-BG"/>
-        </w:rPr>
-        <w:t xml:space="preserve"> </w:t>
+        <w:t xml:space="preserve">като променлив резистор </w:t>
       </w:r>
       <w:r>
         <w:rPr>
@@ -27012,16 +26896,7 @@
                       <w:szCs w:val="28"/>
                       <w:lang w:val="en-US"/>
                     </w:rPr>
-                    <m:t>m</m:t>
-                  </m:r>
-                  <m:r>
-                    <w:rPr>
-                      <w:rFonts w:ascii="Cambria Math" w:eastAsia="Times New Roman" w:hAnsi="Cambria Math" w:cs="Times New Roman"/>
-                      <w:sz w:val="28"/>
-                      <w:szCs w:val="28"/>
-                      <w:lang w:val="en-US"/>
-                    </w:rPr>
-                    <m:t>in</m:t>
+                    <m:t>min</m:t>
                   </m:r>
                   <m:ctrlPr>
                     <w:rPr>
@@ -27205,16 +27080,7 @@
                       <w:szCs w:val="28"/>
                       <w:lang w:val="en-US"/>
                     </w:rPr>
-                    <m:t>m</m:t>
-                  </m:r>
-                  <m:r>
-                    <w:rPr>
-                      <w:rFonts w:ascii="Cambria Math" w:eastAsia="Times New Roman" w:hAnsi="Cambria Math" w:cs="Times New Roman"/>
-                      <w:sz w:val="28"/>
-                      <w:szCs w:val="28"/>
-                      <w:lang w:val="en-US"/>
-                    </w:rPr>
-                    <m:t>in</m:t>
+                    <m:t>min</m:t>
                   </m:r>
                 </m:e>
               </m:d>
@@ -27227,34 +27093,7 @@
               <w:szCs w:val="28"/>
               <w:lang w:val="en-US"/>
             </w:rPr>
-            <m:t xml:space="preserve">=1,5 . </m:t>
-          </m:r>
-          <m:r>
-            <w:rPr>
-              <w:rFonts w:ascii="Cambria Math" w:eastAsia="Times New Roman" w:hAnsi="Cambria Math" w:cs="Times New Roman"/>
-              <w:sz w:val="28"/>
-              <w:szCs w:val="28"/>
-              <w:lang w:val="en-US"/>
-            </w:rPr>
-            <m:t>0,</m:t>
-          </m:r>
-          <m:r>
-            <w:rPr>
-              <w:rFonts w:ascii="Cambria Math" w:eastAsia="Times New Roman" w:hAnsi="Cambria Math" w:cs="Times New Roman"/>
-              <w:sz w:val="28"/>
-              <w:szCs w:val="28"/>
-              <w:lang w:val="en-US"/>
-            </w:rPr>
-            <m:t>23</m:t>
-          </m:r>
-          <m:r>
-            <w:rPr>
-              <w:rFonts w:ascii="Cambria Math" w:eastAsia="Times New Roman" w:hAnsi="Cambria Math" w:cs="Times New Roman"/>
-              <w:sz w:val="28"/>
-              <w:szCs w:val="28"/>
-              <w:lang w:val="en-US"/>
-            </w:rPr>
-            <m:t xml:space="preserve"> . </m:t>
+            <m:t xml:space="preserve">=1,5 . 0,23 . </m:t>
           </m:r>
           <m:sSup>
             <m:sSupPr>
@@ -27300,34 +27139,7 @@
               <w:szCs w:val="28"/>
               <w:lang w:val="en-US"/>
             </w:rPr>
-            <m:t>=</m:t>
-          </m:r>
-          <m:r>
-            <w:rPr>
-              <w:rFonts w:ascii="Cambria Math" w:eastAsia="Times New Roman" w:hAnsi="Cambria Math" w:cs="Times New Roman"/>
-              <w:sz w:val="28"/>
-              <w:szCs w:val="28"/>
-              <w:lang w:val="en-US"/>
-            </w:rPr>
-            <m:t>0,</m:t>
-          </m:r>
-          <m:r>
-            <w:rPr>
-              <w:rFonts w:ascii="Cambria Math" w:eastAsia="Times New Roman" w:hAnsi="Cambria Math" w:cs="Times New Roman"/>
-              <w:sz w:val="28"/>
-              <w:szCs w:val="28"/>
-              <w:lang w:val="en-US"/>
-            </w:rPr>
-            <m:t>345</m:t>
-          </m:r>
-          <m:r>
-            <w:rPr>
-              <w:rFonts w:ascii="Cambria Math" w:eastAsia="Times New Roman" w:hAnsi="Cambria Math" w:cs="Times New Roman"/>
-              <w:sz w:val="28"/>
-              <w:szCs w:val="28"/>
-              <w:lang w:val="en-US"/>
-            </w:rPr>
-            <m:t>mW</m:t>
+            <m:t>=0,345mW</m:t>
           </m:r>
         </m:oMath>
       </m:oMathPara>
@@ -27579,17 +27391,7 @@
           <w:szCs w:val="28"/>
           <w:lang w:val="en-US"/>
         </w:rPr>
-        <w:t>6.</w:t>
-      </w:r>
-      <w:r>
-        <w:rPr>
-          <w:rFonts w:ascii="Times New Roman" w:eastAsia="Times New Roman" w:hAnsi="Times New Roman" w:cs="Times New Roman"/>
-          <w:bCs/>
-          <w:sz w:val="28"/>
-          <w:szCs w:val="28"/>
-          <w:lang w:val="en-US"/>
-        </w:rPr>
-        <w:t>6</w:t>
+        <w:t>6.6</w:t>
       </w:r>
       <w:r>
         <w:rPr>
@@ -28023,17 +27825,7 @@
           <w:szCs w:val="28"/>
           <w:lang w:val="bg-BG"/>
         </w:rPr>
-        <w:t xml:space="preserve"> </w:t>
-      </w:r>
-      <w:r>
-        <w:rPr>
-          <w:rFonts w:ascii="Times New Roman" w:eastAsia="Times New Roman" w:hAnsi="Times New Roman" w:cs="Times New Roman"/>
-          <w:bCs/>
-          <w:sz w:val="28"/>
-          <w:szCs w:val="28"/>
-          <w:lang w:val="bg-BG"/>
-        </w:rPr>
-        <w:t>Оразмеряването на елементите е направено по следния алгоритъм:</w:t>
+        <w:t xml:space="preserve"> Оразмеряването на елементите е направено по следния алгоритъм:</w:t>
       </w:r>
     </w:p>
     <w:p>
@@ -28234,17 +28026,7 @@
           <w:szCs w:val="28"/>
           <w:lang w:val="en-US"/>
         </w:rPr>
-        <w:t xml:space="preserve"> </w:t>
-      </w:r>
-      <w:r>
-        <w:rPr>
-          <w:rFonts w:ascii="Times New Roman" w:eastAsia="Times New Roman" w:hAnsi="Times New Roman" w:cs="Times New Roman"/>
-          <w:bCs/>
-          <w:sz w:val="28"/>
-          <w:szCs w:val="28"/>
-          <w:lang w:val="en-US"/>
-        </w:rPr>
-        <w:t>U</w:t>
+        <w:t xml:space="preserve"> U</w:t>
       </w:r>
       <w:r>
         <w:rPr>
@@ -28621,25 +28403,7 @@
                   <w:szCs w:val="28"/>
                   <w:lang w:val="bg-BG"/>
                 </w:rPr>
-                <m:t>3</m:t>
-              </m:r>
-              <m:r>
-                <w:rPr>
-                  <w:rFonts w:ascii="Cambria Math" w:eastAsia="Times New Roman" w:hAnsi="Cambria Math" w:cs="Times New Roman"/>
-                  <w:sz w:val="28"/>
-                  <w:szCs w:val="28"/>
-                  <w:lang w:val="bg-BG"/>
-                </w:rPr>
-                <m:t>-</m:t>
-              </m:r>
-              <m:r>
-                <w:rPr>
-                  <w:rFonts w:ascii="Cambria Math" w:eastAsia="Times New Roman" w:hAnsi="Cambria Math" w:cs="Times New Roman"/>
-                  <w:sz w:val="28"/>
-                  <w:szCs w:val="28"/>
-                  <w:lang w:val="bg-BG"/>
-                </w:rPr>
-                <m:t>2</m:t>
+                <m:t>3-2</m:t>
               </m:r>
             </m:num>
             <m:den>
@@ -29510,17 +29274,7 @@
           <w:szCs w:val="28"/>
           <w:lang w:val="bg-BG"/>
         </w:rPr>
-        <w:t>.</w:t>
-      </w:r>
-      <w:r>
-        <w:rPr>
-          <w:rFonts w:ascii="Times New Roman" w:eastAsia="Times New Roman" w:hAnsi="Times New Roman" w:cs="Times New Roman"/>
-          <w:b/>
-          <w:sz w:val="28"/>
-          <w:szCs w:val="28"/>
-          <w:lang w:val="bg-BG"/>
-        </w:rPr>
-        <w:t>7</w:t>
+        <w:t>.7</w:t>
       </w:r>
       <w:r>
         <w:rPr>
@@ -29540,27 +29294,7 @@
           <w:szCs w:val="28"/>
           <w:lang w:val="bg-BG"/>
         </w:rPr>
-        <w:t>Принципна електрическа схема на блок „</w:t>
-      </w:r>
-      <w:r>
-        <w:rPr>
-          <w:rFonts w:ascii="Times New Roman" w:eastAsia="Times New Roman" w:hAnsi="Times New Roman" w:cs="Times New Roman"/>
-          <w:bCs/>
-          <w:sz w:val="28"/>
-          <w:szCs w:val="28"/>
-          <w:lang w:val="bg-BG"/>
-        </w:rPr>
-        <w:t>Захранване</w:t>
-      </w:r>
-      <w:r>
-        <w:rPr>
-          <w:rFonts w:ascii="Times New Roman" w:eastAsia="Times New Roman" w:hAnsi="Times New Roman" w:cs="Times New Roman"/>
-          <w:bCs/>
-          <w:sz w:val="28"/>
-          <w:szCs w:val="28"/>
-          <w:lang w:val="bg-BG"/>
-        </w:rPr>
-        <w:t>“</w:t>
+        <w:t>Принципна електрическа схема на блок „Захранване“</w:t>
       </w:r>
     </w:p>
     <w:p>
@@ -29617,17 +29351,7 @@
           <w:szCs w:val="28"/>
           <w:lang w:val="bg-BG"/>
         </w:rPr>
-        <w:t>7</w:t>
-      </w:r>
-      <w:r>
-        <w:rPr>
-          <w:rFonts w:ascii="Times New Roman" w:eastAsia="Times New Roman" w:hAnsi="Times New Roman" w:cs="Times New Roman"/>
-          <w:bCs/>
-          <w:sz w:val="28"/>
-          <w:szCs w:val="28"/>
-          <w:lang w:val="bg-BG"/>
-        </w:rPr>
-        <w:t>. е показана принципната електрическа схема на блока</w:t>
+        <w:t>7. е показана принципната електрическа схема на блока</w:t>
       </w:r>
       <w:r>
         <w:rPr>
@@ -29839,17 +29563,7 @@
           <w:szCs w:val="28"/>
           <w:lang w:val="en-US"/>
         </w:rPr>
-        <w:t xml:space="preserve"> = </w:t>
-      </w:r>
-      <w:r>
-        <w:rPr>
-          <w:rFonts w:ascii="Times New Roman" w:eastAsia="Times New Roman" w:hAnsi="Times New Roman" w:cs="Times New Roman"/>
-          <w:b/>
-          <w:sz w:val="28"/>
-          <w:szCs w:val="28"/>
-          <w:lang w:val="en-US"/>
-        </w:rPr>
-        <w:t>C</w:t>
+        <w:t xml:space="preserve"> = C</w:t>
       </w:r>
       <w:r>
         <w:rPr>
@@ -29870,27 +29584,7 @@
           <w:szCs w:val="28"/>
           <w:lang w:val="en-US"/>
         </w:rPr>
-        <w:t xml:space="preserve"> =</w:t>
-      </w:r>
-      <w:r>
-        <w:rPr>
-          <w:rFonts w:ascii="Times New Roman" w:eastAsia="Times New Roman" w:hAnsi="Times New Roman" w:cs="Times New Roman"/>
-          <w:b/>
-          <w:sz w:val="28"/>
-          <w:szCs w:val="28"/>
-          <w:lang w:val="en-US"/>
-        </w:rPr>
-        <w:t xml:space="preserve"> </w:t>
-      </w:r>
-      <w:r>
-        <w:rPr>
-          <w:rFonts w:ascii="Times New Roman" w:eastAsia="Times New Roman" w:hAnsi="Times New Roman" w:cs="Times New Roman"/>
-          <w:b/>
-          <w:sz w:val="28"/>
-          <w:szCs w:val="28"/>
-          <w:lang w:val="en-US"/>
-        </w:rPr>
-        <w:t>C</w:t>
+        <w:t xml:space="preserve"> = C</w:t>
       </w:r>
       <w:r>
         <w:rPr>
@@ -29911,17 +29605,7 @@
           <w:szCs w:val="28"/>
           <w:lang w:val="en-US"/>
         </w:rPr>
-        <w:t xml:space="preserve"> =</w:t>
-      </w:r>
-      <w:r>
-        <w:rPr>
-          <w:rFonts w:ascii="Times New Roman" w:eastAsia="Times New Roman" w:hAnsi="Times New Roman" w:cs="Times New Roman"/>
-          <w:b/>
-          <w:sz w:val="28"/>
-          <w:szCs w:val="28"/>
-          <w:lang w:val="en-US"/>
-        </w:rPr>
-        <w:t xml:space="preserve"> 100nF</w:t>
+        <w:t xml:space="preserve"> = 100nF</w:t>
       </w:r>
       <w:r>
         <w:rPr>
@@ -30146,6 +29830,288 @@
       <w:pPr>
         <w:spacing w:line="360" w:lineRule="auto"/>
         <w:ind w:firstLine="720"/>
+        <w:jc w:val="center"/>
+        <w:rPr>
+          <w:rFonts w:ascii="Times New Roman" w:eastAsia="Times New Roman" w:hAnsi="Times New Roman" w:cs="Times New Roman"/>
+          <w:bCs/>
+          <w:sz w:val="28"/>
+          <w:szCs w:val="28"/>
+          <w:lang w:val="bg-BG"/>
+        </w:rPr>
+      </w:pPr>
+      <w:r>
+        <w:rPr>
+          <w:rFonts w:ascii="Times New Roman" w:eastAsia="Times New Roman" w:hAnsi="Times New Roman" w:cs="Times New Roman"/>
+          <w:bCs/>
+          <w:noProof/>
+          <w:sz w:val="28"/>
+          <w:szCs w:val="28"/>
+          <w:lang w:val="bg-BG"/>
+        </w:rPr>
+        <w:drawing>
+          <wp:inline distT="0" distB="0" distL="0" distR="0" wp14:anchorId="228D42BB" wp14:editId="2695D9E8">
+            <wp:extent cx="3954780" cy="8168659"/>
+            <wp:effectExtent l="0" t="0" r="7620" b="0"/>
+            <wp:docPr id="1654792985" name="Picture 1"/>
+            <wp:cNvGraphicFramePr>
+              <a:graphicFrameLocks xmlns:a="http://schemas.openxmlformats.org/drawingml/2006/main" noChangeAspect="1"/>
+            </wp:cNvGraphicFramePr>
+            <a:graphic xmlns:a="http://schemas.openxmlformats.org/drawingml/2006/main">
+              <a:graphicData uri="http://schemas.openxmlformats.org/drawingml/2006/picture">
+                <pic:pic xmlns:pic="http://schemas.openxmlformats.org/drawingml/2006/picture">
+                  <pic:nvPicPr>
+                    <pic:cNvPr id="1654792985" name="Picture 1654792985"/>
+                    <pic:cNvPicPr/>
+                  </pic:nvPicPr>
+                  <pic:blipFill>
+                    <a:blip r:embed="rId21" cstate="print">
+                      <a:extLst>
+                        <a:ext uri="{28A0092B-C50C-407E-A947-70E740481C1C}">
+                          <a14:useLocalDpi xmlns:a14="http://schemas.microsoft.com/office/drawing/2010/main" val="0"/>
+                        </a:ext>
+                      </a:extLst>
+                    </a:blip>
+                    <a:stretch>
+                      <a:fillRect/>
+                    </a:stretch>
+                  </pic:blipFill>
+                  <pic:spPr>
+                    <a:xfrm>
+                      <a:off x="0" y="0"/>
+                      <a:ext cx="3963960" cy="8187620"/>
+                    </a:xfrm>
+                    <a:prstGeom prst="rect">
+                      <a:avLst/>
+                    </a:prstGeom>
+                  </pic:spPr>
+                </pic:pic>
+              </a:graphicData>
+            </a:graphic>
+          </wp:inline>
+        </w:drawing>
+      </w:r>
+    </w:p>
+    <w:p>
+      <w:pPr>
+        <w:spacing w:line="360" w:lineRule="auto"/>
+        <w:jc w:val="center"/>
+        <w:rPr>
+          <w:rFonts w:ascii="Times New Roman" w:eastAsia="Times New Roman" w:hAnsi="Times New Roman" w:cs="Times New Roman"/>
+          <w:bCs/>
+          <w:sz w:val="28"/>
+          <w:szCs w:val="28"/>
+          <w:lang w:val="bg-BG"/>
+        </w:rPr>
+      </w:pPr>
+      <w:r>
+        <w:rPr>
+          <w:rFonts w:ascii="Times New Roman" w:eastAsia="Times New Roman" w:hAnsi="Times New Roman" w:cs="Times New Roman"/>
+          <w:b/>
+          <w:sz w:val="28"/>
+          <w:szCs w:val="28"/>
+          <w:lang w:val="bg-BG"/>
+        </w:rPr>
+        <w:t xml:space="preserve">Фиг. </w:t>
+      </w:r>
+      <w:r>
+        <w:rPr>
+          <w:rFonts w:ascii="Times New Roman" w:eastAsia="Times New Roman" w:hAnsi="Times New Roman" w:cs="Times New Roman"/>
+          <w:b/>
+          <w:sz w:val="28"/>
+          <w:szCs w:val="28"/>
+          <w:lang w:val="bg-BG"/>
+        </w:rPr>
+        <w:t>7</w:t>
+      </w:r>
+      <w:r>
+        <w:rPr>
+          <w:rFonts w:ascii="Times New Roman" w:eastAsia="Times New Roman" w:hAnsi="Times New Roman" w:cs="Times New Roman"/>
+          <w:b/>
+          <w:sz w:val="28"/>
+          <w:szCs w:val="28"/>
+          <w:lang w:val="bg-BG"/>
+        </w:rPr>
+        <w:t>.</w:t>
+      </w:r>
+      <w:r>
+        <w:rPr>
+          <w:rFonts w:ascii="Times New Roman" w:eastAsia="Times New Roman" w:hAnsi="Times New Roman" w:cs="Times New Roman"/>
+          <w:b/>
+          <w:sz w:val="28"/>
+          <w:szCs w:val="28"/>
+          <w:lang w:val="bg-BG"/>
+        </w:rPr>
+        <w:t>1</w:t>
+      </w:r>
+      <w:r>
+        <w:rPr>
+          <w:rFonts w:ascii="Times New Roman" w:eastAsia="Times New Roman" w:hAnsi="Times New Roman" w:cs="Times New Roman"/>
+          <w:b/>
+          <w:sz w:val="28"/>
+          <w:szCs w:val="28"/>
+          <w:lang w:val="bg-BG"/>
+        </w:rPr>
+        <w:t xml:space="preserve">. </w:t>
+      </w:r>
+      <w:r>
+        <w:rPr>
+          <w:rFonts w:ascii="Times New Roman" w:eastAsia="Times New Roman" w:hAnsi="Times New Roman" w:cs="Times New Roman"/>
+          <w:bCs/>
+          <w:sz w:val="28"/>
+          <w:szCs w:val="28"/>
+          <w:lang w:val="bg-BG"/>
+        </w:rPr>
+        <w:t>Блокова схема на основния алгоритъм</w:t>
+      </w:r>
+    </w:p>
+    <w:p>
+      <w:pPr>
+        <w:spacing w:line="360" w:lineRule="auto"/>
+        <w:jc w:val="center"/>
+        <w:rPr>
+          <w:rFonts w:ascii="Times New Roman" w:eastAsia="Times New Roman" w:hAnsi="Times New Roman" w:cs="Times New Roman"/>
+          <w:bCs/>
+          <w:sz w:val="28"/>
+          <w:szCs w:val="28"/>
+          <w:lang w:val="bg-BG"/>
+        </w:rPr>
+      </w:pPr>
+      <w:r>
+        <w:rPr>
+          <w:rFonts w:ascii="Times New Roman" w:eastAsia="Times New Roman" w:hAnsi="Times New Roman" w:cs="Times New Roman"/>
+          <w:bCs/>
+          <w:noProof/>
+          <w:sz w:val="28"/>
+          <w:szCs w:val="28"/>
+          <w:lang w:val="bg-BG"/>
+        </w:rPr>
+        <w:lastRenderedPageBreak/>
+        <w:drawing>
+          <wp:inline distT="0" distB="0" distL="0" distR="0" wp14:anchorId="12715559" wp14:editId="1DF8A3E7">
+            <wp:extent cx="4644769" cy="7040880"/>
+            <wp:effectExtent l="0" t="0" r="3810" b="7620"/>
+            <wp:docPr id="383675562" name="Picture 3"/>
+            <wp:cNvGraphicFramePr>
+              <a:graphicFrameLocks xmlns:a="http://schemas.openxmlformats.org/drawingml/2006/main" noChangeAspect="1"/>
+            </wp:cNvGraphicFramePr>
+            <a:graphic xmlns:a="http://schemas.openxmlformats.org/drawingml/2006/main">
+              <a:graphicData uri="http://schemas.openxmlformats.org/drawingml/2006/picture">
+                <pic:pic xmlns:pic="http://schemas.openxmlformats.org/drawingml/2006/picture">
+                  <pic:nvPicPr>
+                    <pic:cNvPr id="0" name="Picture 2"/>
+                    <pic:cNvPicPr>
+                      <a:picLocks noChangeAspect="1" noChangeArrowheads="1"/>
+                    </pic:cNvPicPr>
+                  </pic:nvPicPr>
+                  <pic:blipFill>
+                    <a:blip r:embed="rId22" cstate="print">
+                      <a:extLst>
+                        <a:ext uri="{28A0092B-C50C-407E-A947-70E740481C1C}">
+                          <a14:useLocalDpi xmlns:a14="http://schemas.microsoft.com/office/drawing/2010/main" val="0"/>
+                        </a:ext>
+                      </a:extLst>
+                    </a:blip>
+                    <a:srcRect/>
+                    <a:stretch>
+                      <a:fillRect/>
+                    </a:stretch>
+                  </pic:blipFill>
+                  <pic:spPr bwMode="auto">
+                    <a:xfrm>
+                      <a:off x="0" y="0"/>
+                      <a:ext cx="4660541" cy="7064789"/>
+                    </a:xfrm>
+                    <a:prstGeom prst="rect">
+                      <a:avLst/>
+                    </a:prstGeom>
+                    <a:noFill/>
+                    <a:ln>
+                      <a:noFill/>
+                    </a:ln>
+                  </pic:spPr>
+                </pic:pic>
+              </a:graphicData>
+            </a:graphic>
+          </wp:inline>
+        </w:drawing>
+      </w:r>
+    </w:p>
+    <w:p>
+      <w:pPr>
+        <w:spacing w:line="360" w:lineRule="auto"/>
+        <w:jc w:val="center"/>
+        <w:rPr>
+          <w:rFonts w:ascii="Times New Roman" w:eastAsia="Times New Roman" w:hAnsi="Times New Roman" w:cs="Times New Roman"/>
+          <w:bCs/>
+          <w:sz w:val="28"/>
+          <w:szCs w:val="28"/>
+          <w:lang w:val="bg-BG"/>
+        </w:rPr>
+      </w:pPr>
+      <w:r>
+        <w:rPr>
+          <w:rFonts w:ascii="Times New Roman" w:eastAsia="Times New Roman" w:hAnsi="Times New Roman" w:cs="Times New Roman"/>
+          <w:b/>
+          <w:sz w:val="28"/>
+          <w:szCs w:val="28"/>
+          <w:lang w:val="bg-BG"/>
+        </w:rPr>
+        <w:t xml:space="preserve">Фиг. </w:t>
+      </w:r>
+      <w:r>
+        <w:rPr>
+          <w:rFonts w:ascii="Times New Roman" w:eastAsia="Times New Roman" w:hAnsi="Times New Roman" w:cs="Times New Roman"/>
+          <w:b/>
+          <w:sz w:val="28"/>
+          <w:szCs w:val="28"/>
+          <w:lang w:val="bg-BG"/>
+        </w:rPr>
+        <w:t>7.</w:t>
+      </w:r>
+      <w:r>
+        <w:rPr>
+          <w:rFonts w:ascii="Times New Roman" w:eastAsia="Times New Roman" w:hAnsi="Times New Roman" w:cs="Times New Roman"/>
+          <w:b/>
+          <w:sz w:val="28"/>
+          <w:szCs w:val="28"/>
+          <w:lang w:val="bg-BG"/>
+        </w:rPr>
+        <w:t>2</w:t>
+      </w:r>
+      <w:r>
+        <w:rPr>
+          <w:rFonts w:ascii="Times New Roman" w:eastAsia="Times New Roman" w:hAnsi="Times New Roman" w:cs="Times New Roman"/>
+          <w:b/>
+          <w:sz w:val="28"/>
+          <w:szCs w:val="28"/>
+          <w:lang w:val="bg-BG"/>
+        </w:rPr>
+        <w:t xml:space="preserve">. </w:t>
+      </w:r>
+      <w:r>
+        <w:rPr>
+          <w:rFonts w:ascii="Times New Roman" w:eastAsia="Times New Roman" w:hAnsi="Times New Roman" w:cs="Times New Roman"/>
+          <w:bCs/>
+          <w:sz w:val="28"/>
+          <w:szCs w:val="28"/>
+          <w:lang w:val="bg-BG"/>
+        </w:rPr>
+        <w:t xml:space="preserve">Блокова схема на </w:t>
+      </w:r>
+      <w:r>
+        <w:rPr>
+          <w:rFonts w:ascii="Times New Roman" w:eastAsia="Times New Roman" w:hAnsi="Times New Roman" w:cs="Times New Roman"/>
+          <w:bCs/>
+          <w:sz w:val="28"/>
+          <w:szCs w:val="28"/>
+          <w:lang w:val="bg-BG"/>
+        </w:rPr>
+        <w:t>алгоритмите на прекъсванията</w:t>
+      </w:r>
+    </w:p>
+    <w:p>
+      <w:pPr>
+        <w:spacing w:line="360" w:lineRule="auto"/>
         <w:jc w:val="both"/>
         <w:rPr>
           <w:rFonts w:ascii="Times New Roman" w:eastAsia="Times New Roman" w:hAnsi="Times New Roman" w:cs="Times New Roman"/>
@@ -30163,387 +30129,75 @@
         <w:jc w:val="both"/>
         <w:rPr>
           <w:rFonts w:ascii="Times New Roman" w:eastAsia="Times New Roman" w:hAnsi="Times New Roman" w:cs="Times New Roman"/>
-          <w:bCs/>
-          <w:sz w:val="28"/>
-          <w:szCs w:val="28"/>
-          <w:lang w:val="en-US"/>
-        </w:rPr>
-      </w:pPr>
-    </w:p>
-    <w:p>
-      <w:pPr>
-        <w:spacing w:line="360" w:lineRule="auto"/>
-        <w:ind w:firstLine="720"/>
-        <w:jc w:val="both"/>
-        <w:rPr>
-          <w:rFonts w:ascii="Times New Roman" w:eastAsia="Times New Roman" w:hAnsi="Times New Roman" w:cs="Times New Roman"/>
-          <w:bCs/>
-          <w:sz w:val="28"/>
-          <w:szCs w:val="28"/>
-          <w:lang w:val="bg-BG"/>
-        </w:rPr>
-      </w:pPr>
-    </w:p>
-    <w:p>
-      <w:pPr>
-        <w:spacing w:line="360" w:lineRule="auto"/>
-        <w:ind w:firstLine="720"/>
-        <w:jc w:val="both"/>
-        <w:rPr>
-          <w:rFonts w:ascii="Times New Roman" w:eastAsia="Times New Roman" w:hAnsi="Times New Roman" w:cs="Times New Roman"/>
-          <w:bCs/>
-          <w:sz w:val="28"/>
-          <w:szCs w:val="28"/>
-          <w:lang w:val="bg-BG"/>
-        </w:rPr>
-      </w:pPr>
-    </w:p>
-    <w:p>
-      <w:pPr>
-        <w:spacing w:line="360" w:lineRule="auto"/>
-        <w:ind w:firstLine="720"/>
-        <w:jc w:val="both"/>
-        <w:rPr>
-          <w:rFonts w:ascii="Times New Roman" w:eastAsia="Times New Roman" w:hAnsi="Times New Roman" w:cs="Times New Roman"/>
-          <w:bCs/>
-          <w:sz w:val="28"/>
-          <w:szCs w:val="28"/>
-          <w:lang w:val="bg-BG"/>
-        </w:rPr>
-      </w:pPr>
-    </w:p>
-    <w:p>
-      <w:pPr>
-        <w:spacing w:line="360" w:lineRule="auto"/>
-        <w:ind w:firstLine="720"/>
-        <w:jc w:val="both"/>
-        <w:rPr>
-          <w:rFonts w:ascii="Times New Roman" w:eastAsia="Times New Roman" w:hAnsi="Times New Roman" w:cs="Times New Roman"/>
-          <w:bCs/>
-          <w:sz w:val="28"/>
-          <w:szCs w:val="28"/>
-          <w:lang w:val="bg-BG"/>
-        </w:rPr>
-      </w:pPr>
-    </w:p>
-    <w:p>
-      <w:pPr>
-        <w:spacing w:line="360" w:lineRule="auto"/>
-        <w:ind w:firstLine="720"/>
-        <w:jc w:val="both"/>
-        <w:rPr>
-          <w:rFonts w:ascii="Times New Roman" w:eastAsia="Times New Roman" w:hAnsi="Times New Roman" w:cs="Times New Roman"/>
-          <w:bCs/>
-          <w:sz w:val="28"/>
-          <w:szCs w:val="28"/>
-          <w:lang w:val="bg-BG"/>
-        </w:rPr>
-      </w:pPr>
-    </w:p>
-    <w:p>
-      <w:pPr>
-        <w:spacing w:line="360" w:lineRule="auto"/>
-        <w:ind w:firstLine="720"/>
-        <w:jc w:val="both"/>
-        <w:rPr>
-          <w:rFonts w:ascii="Times New Roman" w:eastAsia="Times New Roman" w:hAnsi="Times New Roman" w:cs="Times New Roman"/>
-          <w:bCs/>
-          <w:sz w:val="28"/>
-          <w:szCs w:val="28"/>
-          <w:lang w:val="bg-BG"/>
-        </w:rPr>
-      </w:pPr>
-    </w:p>
-    <w:p>
-      <w:pPr>
-        <w:spacing w:line="360" w:lineRule="auto"/>
-        <w:ind w:firstLine="720"/>
-        <w:jc w:val="both"/>
-        <w:rPr>
-          <w:rFonts w:ascii="Times New Roman" w:eastAsia="Times New Roman" w:hAnsi="Times New Roman" w:cs="Times New Roman"/>
-          <w:bCs/>
-          <w:sz w:val="28"/>
-          <w:szCs w:val="28"/>
-          <w:lang w:val="bg-BG"/>
-        </w:rPr>
-      </w:pPr>
-    </w:p>
-    <w:p>
-      <w:pPr>
-        <w:spacing w:line="360" w:lineRule="auto"/>
-        <w:ind w:firstLine="720"/>
-        <w:jc w:val="both"/>
-        <w:rPr>
-          <w:rFonts w:ascii="Times New Roman" w:eastAsia="Times New Roman" w:hAnsi="Times New Roman" w:cs="Times New Roman"/>
-          <w:bCs/>
-          <w:sz w:val="28"/>
-          <w:szCs w:val="28"/>
-          <w:lang w:val="bg-BG"/>
-        </w:rPr>
-      </w:pPr>
-    </w:p>
-    <w:p>
-      <w:pPr>
-        <w:spacing w:line="360" w:lineRule="auto"/>
-        <w:ind w:firstLine="720"/>
-        <w:jc w:val="both"/>
-        <w:rPr>
-          <w:rFonts w:ascii="Times New Roman" w:eastAsia="Times New Roman" w:hAnsi="Times New Roman" w:cs="Times New Roman"/>
-          <w:bCs/>
-          <w:sz w:val="28"/>
-          <w:szCs w:val="28"/>
-          <w:lang w:val="bg-BG"/>
-        </w:rPr>
-      </w:pPr>
-    </w:p>
-    <w:p>
-      <w:pPr>
-        <w:spacing w:line="360" w:lineRule="auto"/>
-        <w:ind w:firstLine="720"/>
-        <w:jc w:val="both"/>
-        <w:rPr>
-          <w:rFonts w:ascii="Times New Roman" w:eastAsia="Times New Roman" w:hAnsi="Times New Roman" w:cs="Times New Roman"/>
-          <w:bCs/>
-          <w:sz w:val="28"/>
-          <w:szCs w:val="28"/>
-          <w:lang w:val="bg-BG"/>
-        </w:rPr>
-      </w:pPr>
-    </w:p>
-    <w:p>
-      <w:pPr>
-        <w:spacing w:line="360" w:lineRule="auto"/>
-        <w:ind w:firstLine="720"/>
-        <w:jc w:val="both"/>
-        <w:rPr>
-          <w:rFonts w:ascii="Times New Roman" w:eastAsia="Times New Roman" w:hAnsi="Times New Roman" w:cs="Times New Roman"/>
-          <w:bCs/>
-          <w:sz w:val="28"/>
-          <w:szCs w:val="28"/>
-          <w:lang w:val="bg-BG"/>
-        </w:rPr>
-      </w:pPr>
-    </w:p>
-    <w:p>
-      <w:pPr>
-        <w:spacing w:line="360" w:lineRule="auto"/>
-        <w:ind w:firstLine="720"/>
-        <w:jc w:val="both"/>
-        <w:rPr>
-          <w:rFonts w:ascii="Times New Roman" w:eastAsia="Times New Roman" w:hAnsi="Times New Roman" w:cs="Times New Roman"/>
-          <w:bCs/>
-          <w:sz w:val="28"/>
-          <w:szCs w:val="28"/>
-          <w:lang w:val="bg-BG"/>
-        </w:rPr>
-      </w:pPr>
-    </w:p>
-    <w:p>
-      <w:pPr>
-        <w:spacing w:line="360" w:lineRule="auto"/>
-        <w:ind w:firstLine="720"/>
-        <w:jc w:val="both"/>
-        <w:rPr>
-          <w:rFonts w:ascii="Times New Roman" w:eastAsia="Times New Roman" w:hAnsi="Times New Roman" w:cs="Times New Roman"/>
-          <w:bCs/>
-          <w:sz w:val="28"/>
-          <w:szCs w:val="28"/>
-          <w:lang w:val="bg-BG"/>
-        </w:rPr>
-      </w:pPr>
-    </w:p>
-    <w:p>
-      <w:pPr>
-        <w:spacing w:line="360" w:lineRule="auto"/>
-        <w:ind w:firstLine="720"/>
-        <w:jc w:val="both"/>
-        <w:rPr>
-          <w:rFonts w:ascii="Times New Roman" w:eastAsia="Times New Roman" w:hAnsi="Times New Roman" w:cs="Times New Roman"/>
-          <w:bCs/>
-          <w:sz w:val="28"/>
-          <w:szCs w:val="28"/>
-          <w:lang w:val="bg-BG"/>
-        </w:rPr>
-      </w:pPr>
-    </w:p>
-    <w:p>
-      <w:pPr>
-        <w:spacing w:line="360" w:lineRule="auto"/>
-        <w:ind w:firstLine="720"/>
-        <w:jc w:val="both"/>
-        <w:rPr>
-          <w:rFonts w:ascii="Times New Roman" w:eastAsia="Times New Roman" w:hAnsi="Times New Roman" w:cs="Times New Roman"/>
-          <w:bCs/>
-          <w:sz w:val="28"/>
-          <w:szCs w:val="28"/>
-          <w:lang w:val="bg-BG"/>
-        </w:rPr>
-      </w:pPr>
-    </w:p>
-    <w:p>
-      <w:pPr>
-        <w:spacing w:line="360" w:lineRule="auto"/>
-        <w:ind w:firstLine="720"/>
-        <w:jc w:val="both"/>
-        <w:rPr>
-          <w:rFonts w:ascii="Times New Roman" w:eastAsia="Times New Roman" w:hAnsi="Times New Roman" w:cs="Times New Roman"/>
-          <w:bCs/>
-          <w:sz w:val="28"/>
-          <w:szCs w:val="28"/>
-          <w:lang w:val="bg-BG"/>
-        </w:rPr>
-      </w:pPr>
-    </w:p>
-    <w:p>
-      <w:pPr>
-        <w:spacing w:line="360" w:lineRule="auto"/>
-        <w:ind w:firstLine="720"/>
-        <w:jc w:val="both"/>
-        <w:rPr>
-          <w:rFonts w:ascii="Times New Roman" w:eastAsia="Times New Roman" w:hAnsi="Times New Roman" w:cs="Times New Roman"/>
-          <w:bCs/>
-          <w:sz w:val="28"/>
-          <w:szCs w:val="28"/>
-          <w:lang w:val="bg-BG"/>
-        </w:rPr>
-      </w:pPr>
-    </w:p>
-    <w:p>
-      <w:pPr>
-        <w:spacing w:line="360" w:lineRule="auto"/>
-        <w:ind w:firstLine="720"/>
-        <w:jc w:val="both"/>
-        <w:rPr>
-          <w:rFonts w:ascii="Times New Roman" w:eastAsia="Times New Roman" w:hAnsi="Times New Roman" w:cs="Times New Roman"/>
-          <w:bCs/>
-          <w:sz w:val="28"/>
-          <w:szCs w:val="28"/>
-          <w:lang w:val="bg-BG"/>
-        </w:rPr>
-      </w:pPr>
-    </w:p>
-    <w:p>
-      <w:pPr>
-        <w:spacing w:line="360" w:lineRule="auto"/>
-        <w:ind w:firstLine="720"/>
-        <w:jc w:val="both"/>
-        <w:rPr>
-          <w:rFonts w:ascii="Times New Roman" w:eastAsia="Times New Roman" w:hAnsi="Times New Roman" w:cs="Times New Roman"/>
-          <w:bCs/>
-          <w:sz w:val="28"/>
-          <w:szCs w:val="28"/>
-          <w:lang w:val="bg-BG"/>
-        </w:rPr>
-      </w:pPr>
-    </w:p>
-    <w:p>
-      <w:pPr>
-        <w:spacing w:line="360" w:lineRule="auto"/>
-        <w:ind w:firstLine="720"/>
-        <w:jc w:val="both"/>
-        <w:rPr>
-          <w:rFonts w:ascii="Times New Roman" w:eastAsia="Times New Roman" w:hAnsi="Times New Roman" w:cs="Times New Roman"/>
-          <w:bCs/>
-          <w:sz w:val="28"/>
-          <w:szCs w:val="28"/>
-          <w:lang w:val="bg-BG"/>
-        </w:rPr>
-      </w:pPr>
-    </w:p>
-    <w:p>
-      <w:pPr>
-        <w:spacing w:line="360" w:lineRule="auto"/>
-        <w:ind w:firstLine="720"/>
-        <w:jc w:val="both"/>
-        <w:rPr>
-          <w:rFonts w:ascii="Times New Roman" w:eastAsia="Times New Roman" w:hAnsi="Times New Roman" w:cs="Times New Roman"/>
-          <w:bCs/>
-          <w:sz w:val="28"/>
-          <w:szCs w:val="28"/>
-          <w:lang w:val="bg-BG"/>
-        </w:rPr>
-      </w:pPr>
-    </w:p>
-    <w:p>
-      <w:pPr>
-        <w:spacing w:line="360" w:lineRule="auto"/>
-        <w:ind w:firstLine="720"/>
-        <w:jc w:val="both"/>
-        <w:rPr>
-          <w:rFonts w:ascii="Times New Roman" w:eastAsia="Times New Roman" w:hAnsi="Times New Roman" w:cs="Times New Roman"/>
-          <w:bCs/>
-          <w:sz w:val="28"/>
-          <w:szCs w:val="28"/>
-          <w:lang w:val="bg-BG"/>
-        </w:rPr>
-      </w:pPr>
-    </w:p>
-    <w:p>
-      <w:pPr>
-        <w:spacing w:line="360" w:lineRule="auto"/>
-        <w:ind w:firstLine="720"/>
-        <w:jc w:val="both"/>
-        <w:rPr>
-          <w:rFonts w:ascii="Times New Roman" w:eastAsia="Times New Roman" w:hAnsi="Times New Roman" w:cs="Times New Roman"/>
-          <w:bCs/>
-          <w:sz w:val="28"/>
-          <w:szCs w:val="28"/>
-          <w:lang w:val="bg-BG"/>
-        </w:rPr>
-      </w:pPr>
-    </w:p>
-    <w:p>
-      <w:pPr>
-        <w:spacing w:line="360" w:lineRule="auto"/>
-        <w:ind w:firstLine="720"/>
-        <w:jc w:val="both"/>
-        <w:rPr>
-          <w:rFonts w:ascii="Times New Roman" w:eastAsia="Times New Roman" w:hAnsi="Times New Roman" w:cs="Times New Roman"/>
-          <w:bCs/>
-          <w:sz w:val="28"/>
-          <w:szCs w:val="28"/>
-          <w:lang w:val="bg-BG"/>
-        </w:rPr>
-      </w:pPr>
-    </w:p>
-    <w:p>
-      <w:pPr>
-        <w:spacing w:line="360" w:lineRule="auto"/>
-        <w:ind w:firstLine="720"/>
-        <w:jc w:val="both"/>
-        <w:rPr>
-          <w:rFonts w:ascii="Times New Roman" w:eastAsia="Times New Roman" w:hAnsi="Times New Roman" w:cs="Times New Roman"/>
-          <w:bCs/>
-          <w:sz w:val="28"/>
-          <w:szCs w:val="28"/>
-          <w:lang w:val="bg-BG"/>
-        </w:rPr>
-      </w:pPr>
-    </w:p>
-    <w:p>
-      <w:pPr>
-        <w:spacing w:line="360" w:lineRule="auto"/>
-        <w:ind w:firstLine="720"/>
-        <w:jc w:val="both"/>
-        <w:rPr>
-          <w:rFonts w:ascii="Times New Roman" w:eastAsia="Times New Roman" w:hAnsi="Times New Roman" w:cs="Times New Roman"/>
-          <w:bCs/>
-          <w:sz w:val="28"/>
-          <w:szCs w:val="28"/>
-          <w:lang w:val="bg-BG"/>
-        </w:rPr>
-      </w:pPr>
-    </w:p>
-    <w:p>
-      <w:pPr>
-        <w:rPr>
-          <w:rFonts w:ascii="Times New Roman" w:eastAsia="Times New Roman" w:hAnsi="Times New Roman" w:cs="Times New Roman"/>
           <w:b/>
           <w:sz w:val="36"/>
           <w:szCs w:val="36"/>
           <w:lang w:val="bg-BG"/>
         </w:rPr>
       </w:pPr>
+      <w:r>
+        <w:rPr>
+          <w:rFonts w:ascii="Times New Roman" w:eastAsia="Times New Roman" w:hAnsi="Times New Roman" w:cs="Times New Roman"/>
+          <w:bCs/>
+          <w:sz w:val="28"/>
+          <w:szCs w:val="28"/>
+          <w:lang w:val="bg-BG"/>
+        </w:rPr>
+        <w:t>На фиг. 7.1. е показана блоковата схема на основния алгоритъм на програмата. На фиг. 7.2. е показана блоковата схема на алгоритмите на прекъсваният</w:t>
+      </w:r>
+      <w:r>
+        <w:rPr>
+          <w:rFonts w:ascii="Times New Roman" w:eastAsia="Times New Roman" w:hAnsi="Times New Roman" w:cs="Times New Roman"/>
+          <w:bCs/>
+          <w:sz w:val="28"/>
+          <w:szCs w:val="28"/>
+          <w:lang w:val="bg-BG"/>
+        </w:rPr>
+        <w:t>а</w:t>
+      </w:r>
+      <w:r>
+        <w:rPr>
+          <w:rFonts w:ascii="Times New Roman" w:eastAsia="Times New Roman" w:hAnsi="Times New Roman" w:cs="Times New Roman"/>
+          <w:bCs/>
+          <w:sz w:val="28"/>
+          <w:szCs w:val="28"/>
+          <w:lang w:val="bg-BG"/>
+        </w:rPr>
+        <w:t>.</w:t>
+      </w:r>
+      <w:r>
+        <w:rPr>
+          <w:rFonts w:ascii="Times New Roman" w:eastAsia="Times New Roman" w:hAnsi="Times New Roman" w:cs="Times New Roman"/>
+          <w:bCs/>
+          <w:sz w:val="28"/>
+          <w:szCs w:val="28"/>
+          <w:lang w:val="bg-BG"/>
+        </w:rPr>
+        <w:t xml:space="preserve"> Целият програмен код на устройството може да бъде достъпен на адрес </w:t>
+      </w:r>
+      <w:hyperlink r:id="rId23" w:history="1">
+        <w:r>
+          <w:rPr>
+            <w:rStyle w:val="Hyperlink"/>
+            <w:rFonts w:ascii="Times New Roman" w:eastAsia="Times New Roman" w:hAnsi="Times New Roman" w:cs="Times New Roman"/>
+            <w:bCs/>
+            <w:sz w:val="28"/>
+            <w:szCs w:val="28"/>
+            <w:lang w:val="bg-BG"/>
+          </w:rPr>
+          <w:t>https://github.com/IliyanAntov/MetalDetector</w:t>
+        </w:r>
+      </w:hyperlink>
+      <w:r>
+        <w:rPr>
+          <w:rFonts w:ascii="Times New Roman" w:eastAsia="Times New Roman" w:hAnsi="Times New Roman" w:cs="Times New Roman"/>
+          <w:bCs/>
+          <w:sz w:val="28"/>
+          <w:szCs w:val="28"/>
+          <w:lang w:val="bg-BG"/>
+        </w:rPr>
+        <w:t>.</w:t>
+      </w:r>
     </w:p>
     <w:p>
       <w:pPr>
@@ -30568,6 +30222,7 @@
           <w:szCs w:val="36"/>
           <w:lang w:val="bg-BG"/>
         </w:rPr>
+        <w:lastRenderedPageBreak/>
         <w:t>Резултати</w:t>
       </w:r>
     </w:p>
@@ -30694,7 +30349,7 @@
         </w:rPr>
         <w:t xml:space="preserve">[1] </w:t>
       </w:r>
-      <w:hyperlink r:id="rId21" w:history="1">
+      <w:hyperlink r:id="rId24" w:history="1">
         <w:r>
           <w:rPr>
             <w:rStyle w:val="Hyperlink"/>
@@ -30726,7 +30381,7 @@
         </w:rPr>
         <w:t xml:space="preserve">[2] </w:t>
       </w:r>
-      <w:hyperlink r:id="rId22" w:history="1">
+      <w:hyperlink r:id="rId25" w:history="1">
         <w:r>
           <w:rPr>
             <w:rStyle w:val="Hyperlink"/>
@@ -30758,7 +30413,7 @@
         </w:rPr>
         <w:t xml:space="preserve">[3] </w:t>
       </w:r>
-      <w:hyperlink r:id="rId23" w:anchor="pt4" w:history="1">
+      <w:hyperlink r:id="rId26" w:anchor="pt4" w:history="1">
         <w:r>
           <w:rPr>
             <w:rStyle w:val="Hyperlink"/>
@@ -30808,7 +30463,7 @@
         </w:rPr>
         <w:t xml:space="preserve">] </w:t>
       </w:r>
-      <w:hyperlink r:id="rId24" w:history="1">
+      <w:hyperlink r:id="rId27" w:history="1">
         <w:r>
           <w:rPr>
             <w:rStyle w:val="Hyperlink"/>
@@ -30841,7 +30496,7 @@
         </w:rPr>
         <w:t xml:space="preserve">[5] </w:t>
       </w:r>
-      <w:hyperlink r:id="rId25" w:history="1">
+      <w:hyperlink r:id="rId28" w:history="1">
         <w:r>
           <w:rPr>
             <w:rStyle w:val="Hyperlink"/>
@@ -30891,7 +30546,7 @@
         </w:rPr>
         <w:t xml:space="preserve"> </w:t>
       </w:r>
-      <w:hyperlink r:id="rId26" w:history="1">
+      <w:hyperlink r:id="rId29" w:history="1">
         <w:r>
           <w:rPr>
             <w:rStyle w:val="Hyperlink"/>
@@ -30927,7 +30582,7 @@
         </w:rPr>
         <w:t xml:space="preserve">[7] </w:t>
       </w:r>
-      <w:hyperlink r:id="rId27" w:history="1">
+      <w:hyperlink r:id="rId30" w:history="1">
         <w:r>
           <w:rPr>
             <w:rStyle w:val="Hyperlink"/>
@@ -30965,7 +30620,7 @@
         </w:rPr>
         <w:t xml:space="preserve">[8] </w:t>
       </w:r>
-      <w:hyperlink r:id="rId28" w:history="1">
+      <w:hyperlink r:id="rId31" w:history="1">
         <w:r>
           <w:rPr>
             <w:rStyle w:val="Hyperlink"/>
@@ -31003,7 +30658,7 @@
         </w:rPr>
         <w:t xml:space="preserve">[9] </w:t>
       </w:r>
-      <w:hyperlink r:id="rId29" w:history="1">
+      <w:hyperlink r:id="rId32" w:history="1">
         <w:r>
           <w:rPr>
             <w:rStyle w:val="Hyperlink"/>
@@ -31041,7 +30696,7 @@
         </w:rPr>
         <w:t xml:space="preserve">[10] </w:t>
       </w:r>
-      <w:hyperlink r:id="rId30" w:history="1">
+      <w:hyperlink r:id="rId33" w:history="1">
         <w:r>
           <w:rPr>
             <w:rStyle w:val="Hyperlink"/>

</xml_diff>